<commit_message>
Casi finalizado seguimiento sprint 3
</commit_message>
<xml_diff>
--- a/src/main/resources/docs/sprint-3/Metricas_Proceso_Agil_Recursos.docx
+++ b/src/main/resources/docs/sprint-3/Metricas_Proceso_Agil_Recursos.docx
@@ -1,6 +1,6 @@
 
 <file path=word/document.xml><?xml version="1.0" encoding="utf-8"?>
-<w:document xmlns:wpc="http://schemas.microsoft.com/office/word/2010/wordprocessingCanvas" xmlns:cx="http://schemas.microsoft.com/office/drawing/2014/chartex" xmlns:cx1="http://schemas.microsoft.com/office/drawing/2015/9/8/chartex" xmlns:cx2="http://schemas.microsoft.com/office/drawing/2015/10/21/chartex" xmlns:cx3="http://schemas.microsoft.com/office/drawing/2016/5/9/chartex" xmlns:cx4="http://schemas.microsoft.com/office/drawing/2016/5/10/chartex" xmlns:cx5="http://schemas.microsoft.com/office/drawing/2016/5/11/chartex" xmlns:cx6="http://schemas.microsoft.com/office/drawing/2016/5/12/chartex" xmlns:cx7="http://schemas.microsoft.com/office/drawing/2016/5/13/chartex" xmlns:cx8="http://schemas.microsoft.com/office/drawing/2016/5/14/chartex" xmlns:mc="http://schemas.openxmlformats.org/markup-compatibility/2006" xmlns:aink="http://schemas.microsoft.com/office/drawing/2016/ink" xmlns:am3d="http://schemas.microsoft.com/office/drawing/2017/model3d" xmlns:o="urn:schemas-microsoft-com:office:office" xmlns:r="http://schemas.openxmlformats.org/officeDocument/2006/relationships" xmlns:m="http://schemas.openxmlformats.org/officeDocument/2006/math" xmlns:v="urn:schemas-microsoft-com:vml" xmlns:wp14="http://schemas.microsoft.com/office/word/2010/wordprocessingDrawing" xmlns:wp="http://schemas.openxmlformats.org/drawingml/2006/wordprocessingDrawing" xmlns:w10="urn:schemas-microsoft-com:office:word" xmlns:w="http://schemas.openxmlformats.org/wordprocessingml/2006/main" xmlns:w14="http://schemas.microsoft.com/office/word/2010/wordml" xmlns:w15="http://schemas.microsoft.com/office/word/2012/wordml" xmlns:w16cex="http://schemas.microsoft.com/office/word/2018/wordml/cex" xmlns:w16cid="http://schemas.microsoft.com/office/word/2016/wordml/cid" xmlns:w16="http://schemas.microsoft.com/office/word/2018/wordml" xmlns:w16se="http://schemas.microsoft.com/office/word/2015/wordml/symex" xmlns:wpg="http://schemas.microsoft.com/office/word/2010/wordprocessingGroup" xmlns:wpi="http://schemas.microsoft.com/office/word/2010/wordprocessingInk" xmlns:wne="http://schemas.microsoft.com/office/word/2006/wordml" xmlns:wps="http://schemas.microsoft.com/office/word/2010/wordprocessingShape" mc:Ignorable="w14 w15 w16se w16cid w16 w16cex wp14">
+<w:document xmlns:wpc="http://schemas.microsoft.com/office/word/2010/wordprocessingCanvas" xmlns:cx="http://schemas.microsoft.com/office/drawing/2014/chartex" xmlns:cx1="http://schemas.microsoft.com/office/drawing/2015/9/8/chartex" xmlns:cx2="http://schemas.microsoft.com/office/drawing/2015/10/21/chartex" xmlns:cx3="http://schemas.microsoft.com/office/drawing/2016/5/9/chartex" xmlns:cx4="http://schemas.microsoft.com/office/drawing/2016/5/10/chartex" xmlns:cx5="http://schemas.microsoft.com/office/drawing/2016/5/11/chartex" xmlns:cx6="http://schemas.microsoft.com/office/drawing/2016/5/12/chartex" xmlns:cx7="http://schemas.microsoft.com/office/drawing/2016/5/13/chartex" xmlns:cx8="http://schemas.microsoft.com/office/drawing/2016/5/14/chartex" xmlns:mc="http://schemas.openxmlformats.org/markup-compatibility/2006" xmlns:aink="http://schemas.microsoft.com/office/drawing/2016/ink" xmlns:am3d="http://schemas.microsoft.com/office/drawing/2017/model3d" xmlns:o="urn:schemas-microsoft-com:office:office" xmlns:r="http://schemas.openxmlformats.org/officeDocument/2006/relationships" xmlns:m="http://schemas.openxmlformats.org/officeDocument/2006/math" xmlns:v="urn:schemas-microsoft-com:vml" xmlns:wp14="http://schemas.microsoft.com/office/word/2010/wordprocessingDrawing" xmlns:wp="http://schemas.openxmlformats.org/drawingml/2006/wordprocessingDrawing" xmlns:w10="urn:schemas-microsoft-com:office:word" xmlns:w="http://schemas.openxmlformats.org/wordprocessingml/2006/main" xmlns:w14="http://schemas.microsoft.com/office/word/2010/wordml" xmlns:w15="http://schemas.microsoft.com/office/word/2012/wordml" xmlns:w16cex="http://schemas.microsoft.com/office/word/2018/wordml/cex" xmlns:w16cid="http://schemas.microsoft.com/office/word/2016/wordml/cid" xmlns:w16="http://schemas.microsoft.com/office/word/2018/wordml" xmlns:w16sdtdh="http://schemas.microsoft.com/office/word/2020/wordml/sdtdatahash" xmlns:w16se="http://schemas.microsoft.com/office/word/2015/wordml/symex" xmlns:wpg="http://schemas.microsoft.com/office/word/2010/wordprocessingGroup" xmlns:wpi="http://schemas.microsoft.com/office/word/2010/wordprocessingInk" xmlns:wne="http://schemas.microsoft.com/office/word/2006/wordml" xmlns:wps="http://schemas.microsoft.com/office/word/2010/wordprocessingShape" mc:Ignorable="w14 w15 w16se w16cid w16 w16cex w16sdtdh wp14">
   <w:body>
     <w:p>
       <w:pPr>
@@ -957,6 +957,7 @@
       </w:r>
       <w:bookmarkEnd w:id="0"/>
     </w:p>
+    <w:p/>
     <w:p>
       <w:pPr>
         <w:rPr>
@@ -971,6 +972,9 @@
       </w:r>
     </w:p>
     <w:p>
+      <w:pPr>
+        <w:keepNext/>
+      </w:pPr>
       <w:r>
         <w:rPr>
           <w:noProof/>
@@ -1020,25 +1024,63 @@
     </w:p>
     <w:p>
       <w:pPr>
+        <w:pStyle w:val="Descripcin"/>
+        <w:rPr>
+          <w:lang w:val="en-US"/>
+        </w:rPr>
+      </w:pPr>
+      <w:r>
+        <w:rPr>
+          <w:lang w:val="en-US"/>
+        </w:rPr>
+        <w:t xml:space="preserve">Figura </w:t>
+      </w:r>
+      <w:r>
+        <w:fldChar w:fldCharType="begin"/>
+      </w:r>
+      <w:r>
+        <w:rPr>
+          <w:lang w:val="en-US"/>
+        </w:rPr>
+        <w:instrText xml:space="preserve"> SEQ Figura \* ARABIC </w:instrText>
+      </w:r>
+      <w:r>
+        <w:fldChar w:fldCharType="separate"/>
+      </w:r>
+      <w:r>
+        <w:rPr>
+          <w:noProof/>
+          <w:lang w:val="en-US"/>
+        </w:rPr>
+        <w:t>1</w:t>
+      </w:r>
+      <w:r>
+        <w:fldChar w:fldCharType="end"/>
+      </w:r>
+      <w:r>
+        <w:rPr>
+          <w:lang w:val="en-US"/>
+        </w:rPr>
+        <w:t>: BURNDOWN, STORY POINTS</w:t>
+      </w:r>
+      <w:r>
+        <w:rPr>
+          <w:lang w:val="en-US"/>
+        </w:rPr>
+        <w:t>,</w:t>
+      </w:r>
+      <w:r>
+        <w:rPr>
+          <w:lang w:val="en-US"/>
+        </w:rPr>
+        <w:t xml:space="preserve"> ISSUES AND PULL REQUESTS</w:t>
+      </w:r>
+    </w:p>
+    <w:p>
+      <w:pPr>
         <w:rPr>
           <w:rFonts w:eastAsia="Calibri" w:cs="Arial"/>
-          <w:sz w:val="16"/>
-          <w:szCs w:val="16"/>
-        </w:rPr>
-      </w:pPr>
-      <w:r>
-        <w:rPr>
-          <w:rFonts w:eastAsia="Calibri" w:cs="Arial"/>
-          <w:sz w:val="16"/>
-          <w:szCs w:val="16"/>
-        </w:rPr>
-        <w:t>Fig 1: BurnDown, Story Points e Issues and Pull Requests</w:t>
-      </w:r>
-    </w:p>
-    <w:p>
-      <w:pPr>
-        <w:rPr>
-          <w:rFonts w:eastAsia="Calibri" w:cs="Arial"/>
+          <w:lang w:val="en-US"/>
         </w:rPr>
       </w:pPr>
     </w:p>
@@ -1083,7 +1125,19 @@
         <w:rPr>
           <w:rFonts w:eastAsia="Calibri" w:cs="Arial"/>
         </w:rPr>
-        <w:t>La primera de ellas, del 12 al 19 de Marzo, implicó el comienzo del trabajo en el entorno y con la metodología propia de Git Flow. Esto hizo que las primeras tareas no se trataran correctamente ni se realizara el tratamiento de ramas de forma correcta.</w:t>
+        <w:t xml:space="preserve">La primera de ellas, del 12 al 19 de </w:t>
+      </w:r>
+      <w:r>
+        <w:rPr>
+          <w:rFonts w:eastAsia="Calibri" w:cs="Arial"/>
+        </w:rPr>
+        <w:t>marzo</w:t>
+      </w:r>
+      <w:r>
+        <w:rPr>
+          <w:rFonts w:eastAsia="Calibri" w:cs="Arial"/>
+        </w:rPr>
+        <w:t>, implicó el comienzo del trabajo en el entorno y con la metodología propia de Git Flow. Esto hizo que las primeras tareas no se trataran correctamente ni se realizara el tratamiento de ramas de forma correcta.</w:t>
       </w:r>
     </w:p>
     <w:p>
@@ -1113,15 +1167,16 @@
       <w:pPr>
         <w:pStyle w:val="Ttulo2"/>
         <w:rPr>
-          <w:sz w:val="28"/>
-        </w:rPr>
-      </w:pPr>
-      <w:bookmarkStart w:id="1" w:name="_Toc70867456"/>
-      <w:r>
-        <w:rPr>
           <w:rFonts w:eastAsia="MS Gothic"/>
           <w:sz w:val="28"/>
         </w:rPr>
+      </w:pPr>
+      <w:bookmarkStart w:id="1" w:name="_Toc70867456"/>
+      <w:r>
+        <w:rPr>
+          <w:rFonts w:eastAsia="MS Gothic"/>
+          <w:sz w:val="28"/>
+        </w:rPr>
         <w:t>Seguimiento Sprint 3</w:t>
       </w:r>
       <w:bookmarkEnd w:id="1"/>
@@ -1129,15 +1184,743 @@
     <w:p/>
     <w:p>
       <w:pPr>
-        <w:pStyle w:val="Ttulo2"/>
+        <w:pStyle w:val="Ttulo3"/>
+      </w:pPr>
+      <w:r>
+        <w:t xml:space="preserve"> Diagrama </w:t>
+      </w:r>
+      <w:r>
+        <w:rPr>
+          <w:i/>
+          <w:iCs/>
+        </w:rPr>
+        <w:t>BurnDown</w:t>
+      </w:r>
+      <w:r>
+        <w:t xml:space="preserve"> y puntos de historia</w:t>
+      </w:r>
+    </w:p>
+    <w:p/>
+    <w:p>
+      <w:pPr>
+        <w:rPr>
+          <w:rFonts w:eastAsia="Calibri" w:cs="Arial"/>
+        </w:rPr>
+      </w:pPr>
+      <w:r>
+        <w:rPr>
+          <w:rFonts w:eastAsia="Calibri" w:cs="Arial"/>
+        </w:rPr>
+        <w:t xml:space="preserve">El diagrama </w:t>
+      </w:r>
+      <w:r>
+        <w:rPr>
+          <w:rFonts w:eastAsia="Calibri" w:cs="Arial"/>
+          <w:i/>
+          <w:iCs/>
+        </w:rPr>
+        <w:t>BurnDown</w:t>
+      </w:r>
+      <w:r>
+        <w:rPr>
+          <w:rFonts w:eastAsia="Calibri" w:cs="Arial"/>
+        </w:rPr>
+        <w:t xml:space="preserve"> muestra visualmente una comparativa entre los puntos de historia que teóricamente han de ir quedando por hacer con respecto de los que realmente quedan a lo largo del tiempo del sprint.</w:t>
+      </w:r>
+    </w:p>
+    <w:p/>
+    <w:p>
+      <w:pPr>
+        <w:keepNext/>
+      </w:pPr>
+      <w:r>
+        <w:rPr>
+          <w:noProof/>
+        </w:rPr>
+        <w:drawing>
+          <wp:inline distT="0" distB="0" distL="0" distR="0" wp14:anchorId="4C45139B" wp14:editId="78FD4AA4">
+            <wp:extent cx="5400040" cy="3994785"/>
+            <wp:effectExtent l="0" t="0" r="0" b="5715"/>
+            <wp:docPr id="1" name="Imagen 1"/>
+            <wp:cNvGraphicFramePr>
+              <a:graphicFrameLocks xmlns:a="http://schemas.openxmlformats.org/drawingml/2006/main" noChangeAspect="1"/>
+            </wp:cNvGraphicFramePr>
+            <a:graphic xmlns:a="http://schemas.openxmlformats.org/drawingml/2006/main">
+              <a:graphicData uri="http://schemas.openxmlformats.org/drawingml/2006/picture">
+                <pic:pic xmlns:pic="http://schemas.openxmlformats.org/drawingml/2006/picture">
+                  <pic:nvPicPr>
+                    <pic:cNvPr id="1" name=""/>
+                    <pic:cNvPicPr/>
+                  </pic:nvPicPr>
+                  <pic:blipFill>
+                    <a:blip r:embed="rId12"/>
+                    <a:stretch>
+                      <a:fillRect/>
+                    </a:stretch>
+                  </pic:blipFill>
+                  <pic:spPr>
+                    <a:xfrm>
+                      <a:off x="0" y="0"/>
+                      <a:ext cx="5400040" cy="3994785"/>
+                    </a:xfrm>
+                    <a:prstGeom prst="rect">
+                      <a:avLst/>
+                    </a:prstGeom>
+                  </pic:spPr>
+                </pic:pic>
+              </a:graphicData>
+            </a:graphic>
+          </wp:inline>
+        </w:drawing>
+      </w:r>
+    </w:p>
+    <w:p>
+      <w:pPr>
+        <w:pStyle w:val="Descripcin"/>
+        <w:rPr>
+          <w:lang w:val="en-US"/>
+        </w:rPr>
+      </w:pPr>
+      <w:r>
+        <w:rPr>
+          <w:lang w:val="en-US"/>
+        </w:rPr>
+        <w:t xml:space="preserve">Figura </w:t>
+      </w:r>
+      <w:r>
+        <w:fldChar w:fldCharType="begin"/>
+      </w:r>
+      <w:r>
+        <w:rPr>
+          <w:lang w:val="en-US"/>
+        </w:rPr>
+        <w:instrText xml:space="preserve"> SEQ Figura \* ARABIC </w:instrText>
+      </w:r>
+      <w:r>
+        <w:fldChar w:fldCharType="separate"/>
+      </w:r>
+      <w:r>
+        <w:rPr>
+          <w:noProof/>
+          <w:lang w:val="en-US"/>
+        </w:rPr>
+        <w:t>2</w:t>
+      </w:r>
+      <w:r>
+        <w:fldChar w:fldCharType="end"/>
+      </w:r>
+      <w:r>
+        <w:rPr>
+          <w:lang w:val="en-US"/>
+        </w:rPr>
+        <w:t>: BurnDown, Story Points</w:t>
+      </w:r>
+      <w:r>
+        <w:rPr>
+          <w:lang w:val="en-US"/>
+        </w:rPr>
+        <w:t>,</w:t>
+      </w:r>
+      <w:r>
+        <w:rPr>
+          <w:lang w:val="en-US"/>
+        </w:rPr>
+        <w:t xml:space="preserve"> Issues and Pull Requests</w:t>
+      </w:r>
+    </w:p>
+    <w:p>
+      <w:pPr>
+        <w:rPr>
+          <w:lang w:val="en-US"/>
+        </w:rPr>
+      </w:pPr>
+    </w:p>
+    <w:p>
+      <w:pPr>
+        <w:rPr>
+          <w:rFonts w:eastAsia="Calibri" w:cs="Arial"/>
+          <w:lang w:val="en-US"/>
+        </w:rPr>
+      </w:pPr>
+    </w:p>
+    <w:p>
+      <w:pPr>
+        <w:rPr>
+          <w:rFonts w:eastAsia="Calibri" w:cs="Arial"/>
+          <w:lang w:val="en-US"/>
+        </w:rPr>
+      </w:pPr>
+    </w:p>
+    <w:p>
+      <w:pPr>
+        <w:rPr>
+          <w:rFonts w:eastAsia="Calibri" w:cs="Arial"/>
+          <w:lang w:val="en-US"/>
+        </w:rPr>
+      </w:pPr>
+    </w:p>
+    <w:p>
+      <w:pPr>
+        <w:rPr>
+          <w:rFonts w:eastAsia="Calibri" w:cs="Arial"/>
+        </w:rPr>
+      </w:pPr>
+      <w:r>
+        <w:rPr>
+          <w:rFonts w:eastAsia="Calibri" w:cs="Arial"/>
+        </w:rPr>
+        <w:t>Se puede apreciar en el BurnDown dos principales mesetas:</w:t>
+      </w:r>
+    </w:p>
+    <w:p>
+      <w:pPr>
+        <w:pStyle w:val="Prrafodelista"/>
         <w:numPr>
           <w:ilvl w:val="0"/>
-          <w:numId w:val="0"/>
+          <w:numId w:val="1"/>
         </w:numPr>
+        <w:rPr>
+          <w:rFonts w:asciiTheme="minorHAnsi" w:hAnsiTheme="minorHAnsi"/>
+        </w:rPr>
+      </w:pPr>
+      <w:r>
+        <w:rPr>
+          <w:rFonts w:eastAsia="Calibri" w:cs="Arial"/>
+        </w:rPr>
+        <w:t>La primera de ellas, de</w:t>
+      </w:r>
+      <w:r>
+        <w:rPr>
+          <w:rFonts w:eastAsia="Calibri" w:cs="Arial"/>
+        </w:rPr>
+        <w:t xml:space="preserve">sde el principio del sprint </w:t>
+      </w:r>
+      <w:r>
+        <w:rPr>
+          <w:rFonts w:eastAsia="Calibri" w:cs="Arial"/>
+        </w:rPr>
+        <w:t xml:space="preserve">al </w:t>
+      </w:r>
+      <w:r>
+        <w:rPr>
+          <w:rFonts w:eastAsia="Calibri" w:cs="Arial"/>
+        </w:rPr>
+        <w:t>28</w:t>
+      </w:r>
+      <w:r>
+        <w:rPr>
+          <w:rFonts w:eastAsia="Calibri" w:cs="Arial"/>
+        </w:rPr>
+        <w:t xml:space="preserve"> de </w:t>
+      </w:r>
+      <w:r>
+        <w:rPr>
+          <w:rFonts w:eastAsia="Calibri" w:cs="Arial"/>
+        </w:rPr>
+        <w:t>abril</w:t>
+      </w:r>
+      <w:r>
+        <w:rPr>
+          <w:rFonts w:eastAsia="Calibri" w:cs="Arial"/>
+        </w:rPr>
+        <w:t xml:space="preserve">, </w:t>
+      </w:r>
+      <w:r>
+        <w:rPr>
+          <w:rFonts w:eastAsia="Calibri" w:cs="Arial"/>
+        </w:rPr>
+        <w:t>el avance fue visualmente muy lento, ya que l</w:t>
+      </w:r>
+      <w:r>
+        <w:rPr>
+          <w:rFonts w:eastAsia="Calibri" w:cs="Arial"/>
+        </w:rPr>
+        <w:t xml:space="preserve">os avances </w:t>
+      </w:r>
+      <w:r>
+        <w:rPr>
+          <w:rFonts w:eastAsia="Calibri" w:cs="Arial"/>
+        </w:rPr>
+        <w:t xml:space="preserve">son </w:t>
+      </w:r>
+      <w:r>
+        <w:rPr>
+          <w:rFonts w:eastAsia="Calibri" w:cs="Arial"/>
+        </w:rPr>
+        <w:t>pocos</w:t>
+      </w:r>
+      <w:r>
+        <w:rPr>
+          <w:rFonts w:eastAsia="Calibri" w:cs="Arial"/>
+        </w:rPr>
+        <w:t xml:space="preserve"> y de muy poca altura.      </w:t>
+      </w:r>
+      <w:r>
+        <w:rPr>
+          <w:rFonts w:eastAsia="Calibri" w:cs="Arial"/>
+        </w:rPr>
+        <w:t xml:space="preserve"> </w:t>
+      </w:r>
+      <w:r>
+        <w:rPr>
+          <w:rFonts w:eastAsia="Calibri" w:cs="Arial"/>
+        </w:rPr>
+        <w:t xml:space="preserve">Realmente esto no fue así y lo hablamos con nuestro profesor de prácticas ya que </w:t>
+      </w:r>
+      <w:r>
+        <w:rPr>
+          <w:rFonts w:eastAsia="Calibri" w:cs="Arial"/>
+        </w:rPr>
+        <w:t>estábamos trabajando más de lo que parecía en la gráfica, solucionó nuestras dudas</w:t>
+      </w:r>
+      <w:r>
+        <w:rPr>
+          <w:rFonts w:eastAsia="Calibri" w:cs="Arial"/>
+        </w:rPr>
+        <w:t xml:space="preserve"> y por eso el día 29 de abril hay un escalón tan grande.</w:t>
+      </w:r>
+    </w:p>
+    <w:p>
+      <w:pPr>
+        <w:pStyle w:val="Prrafodelista"/>
+        <w:numPr>
+          <w:ilvl w:val="0"/>
+          <w:numId w:val="1"/>
+        </w:numPr>
+      </w:pPr>
+      <w:r>
+        <w:rPr>
+          <w:rFonts w:eastAsia="Calibri" w:cs="Arial"/>
+        </w:rPr>
+        <w:t>Se puede observar un “avance” drástico el día 29 de abril</w:t>
+      </w:r>
+      <w:r>
+        <w:rPr>
+          <w:rFonts w:eastAsia="Calibri" w:cs="Arial"/>
+        </w:rPr>
+        <w:t xml:space="preserve"> ya explicado, para luego continuar con el proyecto a un ritmo normal.</w:t>
+      </w:r>
+    </w:p>
+    <w:p>
+      <w:pPr>
+        <w:pStyle w:val="Ttulo3"/>
+      </w:pPr>
+      <w:r>
+        <w:t xml:space="preserve">Gráfica de control </w:t>
+      </w:r>
+      <w:r>
+        <w:rPr>
+          <w:i/>
+          <w:iCs/>
+        </w:rPr>
+        <w:t>“</w:t>
+      </w:r>
+      <w:r>
+        <w:rPr>
+          <w:i/>
+          <w:iCs/>
+        </w:rPr>
+        <w:t>Lead Time</w:t>
+      </w:r>
+      <w:r>
+        <w:rPr>
+          <w:i/>
+          <w:iCs/>
+        </w:rPr>
+        <w:t>”</w:t>
+      </w:r>
+    </w:p>
+    <w:p>
+      <w:pPr>
+        <w:keepNext/>
+      </w:pPr>
+      <w:r>
+        <w:rPr>
+          <w:noProof/>
+        </w:rPr>
+        <w:drawing>
+          <wp:inline distT="0" distB="0" distL="0" distR="0" wp14:anchorId="6A895685" wp14:editId="614F9076">
+            <wp:extent cx="5398770" cy="4730750"/>
+            <wp:effectExtent l="0" t="0" r="0" b="0"/>
+            <wp:docPr id="2" name="Imagen 2"/>
+            <wp:cNvGraphicFramePr>
+              <a:graphicFrameLocks xmlns:a="http://schemas.openxmlformats.org/drawingml/2006/main" noChangeAspect="1"/>
+            </wp:cNvGraphicFramePr>
+            <a:graphic xmlns:a="http://schemas.openxmlformats.org/drawingml/2006/main">
+              <a:graphicData uri="http://schemas.openxmlformats.org/drawingml/2006/picture">
+                <pic:pic xmlns:pic="http://schemas.openxmlformats.org/drawingml/2006/picture">
+                  <pic:nvPicPr>
+                    <pic:cNvPr id="0" name="Picture 2"/>
+                    <pic:cNvPicPr>
+                      <a:picLocks noChangeAspect="1" noChangeArrowheads="1"/>
+                    </pic:cNvPicPr>
+                  </pic:nvPicPr>
+                  <pic:blipFill>
+                    <a:blip r:embed="rId13">
+                      <a:extLst>
+                        <a:ext uri="{28A0092B-C50C-407E-A947-70E740481C1C}">
+                          <a14:useLocalDpi xmlns:a14="http://schemas.microsoft.com/office/drawing/2010/main" val="0"/>
+                        </a:ext>
+                      </a:extLst>
+                    </a:blip>
+                    <a:srcRect/>
+                    <a:stretch>
+                      <a:fillRect/>
+                    </a:stretch>
+                  </pic:blipFill>
+                  <pic:spPr bwMode="auto">
+                    <a:xfrm>
+                      <a:off x="0" y="0"/>
+                      <a:ext cx="5398770" cy="4730750"/>
+                    </a:xfrm>
+                    <a:prstGeom prst="rect">
+                      <a:avLst/>
+                    </a:prstGeom>
+                    <a:noFill/>
+                    <a:ln>
+                      <a:noFill/>
+                    </a:ln>
+                  </pic:spPr>
+                </pic:pic>
+              </a:graphicData>
+            </a:graphic>
+          </wp:inline>
+        </w:drawing>
+      </w:r>
+    </w:p>
+    <w:p>
+      <w:pPr>
+        <w:pStyle w:val="Descripcin"/>
+        <w:rPr>
+          <w:lang w:val="en-US"/>
+        </w:rPr>
+      </w:pPr>
+      <w:r>
+        <w:rPr>
+          <w:lang w:val="en-US"/>
+        </w:rPr>
+        <w:t xml:space="preserve">Figura </w:t>
+      </w:r>
+      <w:r>
+        <w:fldChar w:fldCharType="begin"/>
+      </w:r>
+      <w:r>
+        <w:rPr>
+          <w:lang w:val="en-US"/>
+        </w:rPr>
+        <w:instrText xml:space="preserve"> SEQ Figura \* ARABIC </w:instrText>
+      </w:r>
+      <w:r>
+        <w:fldChar w:fldCharType="separate"/>
+      </w:r>
+      <w:r>
+        <w:rPr>
+          <w:noProof/>
+          <w:lang w:val="en-US"/>
+        </w:rPr>
+        <w:t>3</w:t>
+      </w:r>
+      <w:r>
+        <w:fldChar w:fldCharType="end"/>
+      </w:r>
+      <w:r>
+        <w:rPr>
+          <w:lang w:val="en-US"/>
+        </w:rPr>
+        <w:t>: Control Chart showing Lead Time</w:t>
+      </w:r>
+    </w:p>
+    <w:p>
+      <w:pPr>
+        <w:rPr>
+          <w:lang w:val="en-US"/>
+        </w:rPr>
+      </w:pPr>
+    </w:p>
+    <w:p>
+      <w:r>
+        <w:lastRenderedPageBreak/>
+        <w:t>En el diagrama de a</w:t>
+      </w:r>
+      <w:r>
+        <w:t xml:space="preserve">rriba podemos observar el tiempo en completar un </w:t>
+      </w:r>
+      <w:r>
+        <w:rPr>
+          <w:i/>
+          <w:iCs/>
+        </w:rPr>
+        <w:t>issue</w:t>
+      </w:r>
+      <w:r>
+        <w:t xml:space="preserve"> desde su </w:t>
+      </w:r>
+      <w:r>
+        <w:rPr>
+          <w:b/>
+          <w:bCs/>
+        </w:rPr>
+        <w:t>creación</w:t>
+      </w:r>
+      <w:r>
+        <w:t xml:space="preserve"> hasta su finalización. También los tiempos mínimo, máximo y tiempo medio en completar una tarea.</w:t>
+      </w:r>
+    </w:p>
+    <w:p/>
+    <w:p/>
+    <w:p>
+      <w:pPr>
+        <w:pStyle w:val="Ttulo3"/>
+        <w:rPr>
+          <w:i/>
+          <w:iCs/>
+          <w:lang w:val="en-US"/>
+        </w:rPr>
+      </w:pPr>
+      <w:r>
+        <w:rPr>
+          <w:lang w:val="en-US"/>
+        </w:rPr>
+        <w:t>Gráfica de control</w:t>
+      </w:r>
+      <w:r>
+        <w:rPr>
+          <w:lang w:val="en-US"/>
+        </w:rPr>
+        <w:t xml:space="preserve"> </w:t>
+      </w:r>
+      <w:r>
+        <w:rPr>
+          <w:i/>
+          <w:iCs/>
+          <w:lang w:val="en-US"/>
+        </w:rPr>
+        <w:t>“</w:t>
+      </w:r>
+      <w:r>
+        <w:rPr>
+          <w:i/>
+          <w:iCs/>
+          <w:lang w:val="en-US"/>
+        </w:rPr>
+        <w:t>Cycle</w:t>
+      </w:r>
+      <w:r>
+        <w:rPr>
+          <w:i/>
+          <w:iCs/>
+          <w:lang w:val="en-US"/>
+        </w:rPr>
+        <w:t xml:space="preserve"> Time</w:t>
+      </w:r>
+      <w:r>
+        <w:rPr>
+          <w:i/>
+          <w:iCs/>
+          <w:lang w:val="en-US"/>
+        </w:rPr>
+        <w:t>”</w:t>
+      </w:r>
+    </w:p>
+    <w:p>
+      <w:pPr>
+        <w:rPr>
+          <w:lang w:val="en-US"/>
+        </w:rPr>
+      </w:pPr>
+    </w:p>
+    <w:p>
+      <w:pPr>
+        <w:keepNext/>
+      </w:pPr>
+      <w:r>
+        <w:rPr>
+          <w:noProof/>
+        </w:rPr>
+        <w:drawing>
+          <wp:inline distT="0" distB="0" distL="0" distR="0" wp14:anchorId="32EB1D58" wp14:editId="00D193B6">
+            <wp:extent cx="5398770" cy="4484370"/>
+            <wp:effectExtent l="0" t="0" r="0" b="0"/>
+            <wp:docPr id="3" name="Imagen 3"/>
+            <wp:cNvGraphicFramePr>
+              <a:graphicFrameLocks xmlns:a="http://schemas.openxmlformats.org/drawingml/2006/main" noChangeAspect="1"/>
+            </wp:cNvGraphicFramePr>
+            <a:graphic xmlns:a="http://schemas.openxmlformats.org/drawingml/2006/main">
+              <a:graphicData uri="http://schemas.openxmlformats.org/drawingml/2006/picture">
+                <pic:pic xmlns:pic="http://schemas.openxmlformats.org/drawingml/2006/picture">
+                  <pic:nvPicPr>
+                    <pic:cNvPr id="0" name="Picture 3"/>
+                    <pic:cNvPicPr>
+                      <a:picLocks noChangeAspect="1" noChangeArrowheads="1"/>
+                    </pic:cNvPicPr>
+                  </pic:nvPicPr>
+                  <pic:blipFill>
+                    <a:blip r:embed="rId14">
+                      <a:extLst>
+                        <a:ext uri="{28A0092B-C50C-407E-A947-70E740481C1C}">
+                          <a14:useLocalDpi xmlns:a14="http://schemas.microsoft.com/office/drawing/2010/main" val="0"/>
+                        </a:ext>
+                      </a:extLst>
+                    </a:blip>
+                    <a:srcRect/>
+                    <a:stretch>
+                      <a:fillRect/>
+                    </a:stretch>
+                  </pic:blipFill>
+                  <pic:spPr bwMode="auto">
+                    <a:xfrm>
+                      <a:off x="0" y="0"/>
+                      <a:ext cx="5398770" cy="4484370"/>
+                    </a:xfrm>
+                    <a:prstGeom prst="rect">
+                      <a:avLst/>
+                    </a:prstGeom>
+                    <a:noFill/>
+                    <a:ln>
+                      <a:noFill/>
+                    </a:ln>
+                  </pic:spPr>
+                </pic:pic>
+              </a:graphicData>
+            </a:graphic>
+          </wp:inline>
+        </w:drawing>
+      </w:r>
+    </w:p>
+    <w:p>
+      <w:pPr>
+        <w:pStyle w:val="Descripcin"/>
+        <w:rPr>
+          <w:lang w:val="en-US"/>
+        </w:rPr>
+      </w:pPr>
+      <w:r>
+        <w:rPr>
+          <w:lang w:val="en-US"/>
+        </w:rPr>
+        <w:t xml:space="preserve">Figura </w:t>
+      </w:r>
+      <w:r>
+        <w:fldChar w:fldCharType="begin"/>
+      </w:r>
+      <w:r>
+        <w:rPr>
+          <w:lang w:val="en-US"/>
+        </w:rPr>
+        <w:instrText xml:space="preserve"> SEQ Figura \* ARABIC </w:instrText>
+      </w:r>
+      <w:r>
+        <w:fldChar w:fldCharType="separate"/>
+      </w:r>
+      <w:r>
+        <w:rPr>
+          <w:noProof/>
+          <w:lang w:val="en-US"/>
+        </w:rPr>
+        <w:t>4</w:t>
+      </w:r>
+      <w:r>
+        <w:fldChar w:fldCharType="end"/>
+      </w:r>
+      <w:r>
+        <w:rPr>
+          <w:lang w:val="en-US"/>
+        </w:rPr>
+        <w:t>: Control Chart showing Cycle Time</w:t>
+      </w:r>
+    </w:p>
+    <w:p>
+      <w:pPr>
+        <w:ind w:firstLine="0"/>
+        <w:rPr>
+          <w:lang w:val="en-US"/>
+        </w:rPr>
+      </w:pPr>
+    </w:p>
+    <w:p>
+      <w:r>
+        <w:t>En el diagrama de a</w:t>
+      </w:r>
+      <w:r>
+        <w:t xml:space="preserve">rriba podemos observar el tiempo en completar un </w:t>
+      </w:r>
+      <w:r>
+        <w:rPr>
+          <w:i/>
+          <w:iCs/>
+        </w:rPr>
+        <w:t>issue</w:t>
+      </w:r>
+      <w:r>
+        <w:t xml:space="preserve"> desde su </w:t>
+      </w:r>
+      <w:r>
+        <w:rPr>
+          <w:b/>
+          <w:bCs/>
+        </w:rPr>
+        <w:t>comienzo</w:t>
+      </w:r>
+      <w:r>
+        <w:t xml:space="preserve"> hasta su finalización. También los tiempos mínimo, máximo y tiempo medio en completar una tarea</w:t>
+      </w:r>
+      <w:r>
+        <w:t xml:space="preserve"> desde que se comienza</w:t>
+      </w:r>
+      <w:r>
+        <w:t>.</w:t>
+      </w:r>
+    </w:p>
+    <w:p>
+      <w:pPr>
+        <w:ind w:firstLine="0"/>
+      </w:pPr>
+    </w:p>
+    <w:p>
+      <w:pPr>
+        <w:pStyle w:val="Ttulo3"/>
+        <w:rPr>
+          <w:lang w:val="en-US"/>
+        </w:rPr>
+      </w:pPr>
+      <w:r>
+        <w:rPr>
+          <w:lang w:val="en-US"/>
+        </w:rPr>
+        <w:lastRenderedPageBreak/>
+        <w:t>Niko-niko calendar with a qualitative analysis of its content (conclusions and possible actions to improve team morale)</w:t>
+      </w:r>
+    </w:p>
+    <w:p>
+      <w:pPr>
+        <w:rPr>
+          <w:lang w:val="en-US"/>
+        </w:rPr>
+      </w:pPr>
+    </w:p>
+    <w:p>
+      <w:pPr>
+        <w:rPr>
+          <w:lang w:val="en-US"/>
+        </w:rPr>
+      </w:pPr>
+    </w:p>
+    <w:p>
+      <w:pPr>
+        <w:rPr>
+          <w:lang w:val="en-US"/>
+        </w:rPr>
+      </w:pPr>
+    </w:p>
+    <w:p>
+      <w:pPr>
+        <w:rPr>
+          <w:lang w:val="en-US"/>
+        </w:rPr>
       </w:pPr>
     </w:p>
     <w:sectPr>
-      <w:footerReference w:type="default" r:id="rId12"/>
+      <w:footerReference w:type="default" r:id="rId15"/>
       <w:pgSz w:w="11906" w:h="16838"/>
       <w:pgMar w:top="1417" w:right="1701" w:bottom="1417" w:left="1701" w:header="708" w:footer="708" w:gutter="0"/>
       <w:pgNumType w:start="1"/>
@@ -1149,7 +1932,7 @@
 </file>
 
 <file path=word/endnotes.xml><?xml version="1.0" encoding="utf-8"?>
-<w:endnotes xmlns:wpc="http://schemas.microsoft.com/office/word/2010/wordprocessingCanvas" xmlns:cx="http://schemas.microsoft.com/office/drawing/2014/chartex" xmlns:cx1="http://schemas.microsoft.com/office/drawing/2015/9/8/chartex" xmlns:cx2="http://schemas.microsoft.com/office/drawing/2015/10/21/chartex" xmlns:cx3="http://schemas.microsoft.com/office/drawing/2016/5/9/chartex" xmlns:cx4="http://schemas.microsoft.com/office/drawing/2016/5/10/chartex" xmlns:cx5="http://schemas.microsoft.com/office/drawing/2016/5/11/chartex" xmlns:cx6="http://schemas.microsoft.com/office/drawing/2016/5/12/chartex" xmlns:cx7="http://schemas.microsoft.com/office/drawing/2016/5/13/chartex" xmlns:cx8="http://schemas.microsoft.com/office/drawing/2016/5/14/chartex" xmlns:mc="http://schemas.openxmlformats.org/markup-compatibility/2006" xmlns:aink="http://schemas.microsoft.com/office/drawing/2016/ink" xmlns:am3d="http://schemas.microsoft.com/office/drawing/2017/model3d" xmlns:o="urn:schemas-microsoft-com:office:office" xmlns:r="http://schemas.openxmlformats.org/officeDocument/2006/relationships" xmlns:m="http://schemas.openxmlformats.org/officeDocument/2006/math" xmlns:v="urn:schemas-microsoft-com:vml" xmlns:wp14="http://schemas.microsoft.com/office/word/2010/wordprocessingDrawing" xmlns:wp="http://schemas.openxmlformats.org/drawingml/2006/wordprocessingDrawing" xmlns:w10="urn:schemas-microsoft-com:office:word" xmlns:w="http://schemas.openxmlformats.org/wordprocessingml/2006/main" xmlns:w14="http://schemas.microsoft.com/office/word/2010/wordml" xmlns:w15="http://schemas.microsoft.com/office/word/2012/wordml" xmlns:w16cex="http://schemas.microsoft.com/office/word/2018/wordml/cex" xmlns:w16cid="http://schemas.microsoft.com/office/word/2016/wordml/cid" xmlns:w16="http://schemas.microsoft.com/office/word/2018/wordml" xmlns:w16se="http://schemas.microsoft.com/office/word/2015/wordml/symex" xmlns:wpg="http://schemas.microsoft.com/office/word/2010/wordprocessingGroup" xmlns:wpi="http://schemas.microsoft.com/office/word/2010/wordprocessingInk" xmlns:wne="http://schemas.microsoft.com/office/word/2006/wordml" xmlns:wps="http://schemas.microsoft.com/office/word/2010/wordprocessingShape" mc:Ignorable="w14 w15 w16se w16cid w16 w16cex wp14">
+<w:endnotes xmlns:wpc="http://schemas.microsoft.com/office/word/2010/wordprocessingCanvas" xmlns:cx="http://schemas.microsoft.com/office/drawing/2014/chartex" xmlns:cx1="http://schemas.microsoft.com/office/drawing/2015/9/8/chartex" xmlns:cx2="http://schemas.microsoft.com/office/drawing/2015/10/21/chartex" xmlns:cx3="http://schemas.microsoft.com/office/drawing/2016/5/9/chartex" xmlns:cx4="http://schemas.microsoft.com/office/drawing/2016/5/10/chartex" xmlns:cx5="http://schemas.microsoft.com/office/drawing/2016/5/11/chartex" xmlns:cx6="http://schemas.microsoft.com/office/drawing/2016/5/12/chartex" xmlns:cx7="http://schemas.microsoft.com/office/drawing/2016/5/13/chartex" xmlns:cx8="http://schemas.microsoft.com/office/drawing/2016/5/14/chartex" xmlns:mc="http://schemas.openxmlformats.org/markup-compatibility/2006" xmlns:aink="http://schemas.microsoft.com/office/drawing/2016/ink" xmlns:am3d="http://schemas.microsoft.com/office/drawing/2017/model3d" xmlns:o="urn:schemas-microsoft-com:office:office" xmlns:r="http://schemas.openxmlformats.org/officeDocument/2006/relationships" xmlns:m="http://schemas.openxmlformats.org/officeDocument/2006/math" xmlns:v="urn:schemas-microsoft-com:vml" xmlns:wp14="http://schemas.microsoft.com/office/word/2010/wordprocessingDrawing" xmlns:wp="http://schemas.openxmlformats.org/drawingml/2006/wordprocessingDrawing" xmlns:w10="urn:schemas-microsoft-com:office:word" xmlns:w="http://schemas.openxmlformats.org/wordprocessingml/2006/main" xmlns:w14="http://schemas.microsoft.com/office/word/2010/wordml" xmlns:w15="http://schemas.microsoft.com/office/word/2012/wordml" xmlns:w16cex="http://schemas.microsoft.com/office/word/2018/wordml/cex" xmlns:w16cid="http://schemas.microsoft.com/office/word/2016/wordml/cid" xmlns:w16="http://schemas.microsoft.com/office/word/2018/wordml" xmlns:w16sdtdh="http://schemas.microsoft.com/office/word/2020/wordml/sdtdatahash" xmlns:w16se="http://schemas.microsoft.com/office/word/2015/wordml/symex" xmlns:wpg="http://schemas.microsoft.com/office/word/2010/wordprocessingGroup" xmlns:wpi="http://schemas.microsoft.com/office/word/2010/wordprocessingInk" xmlns:wne="http://schemas.microsoft.com/office/word/2006/wordml" xmlns:wps="http://schemas.microsoft.com/office/word/2010/wordprocessingShape" mc:Ignorable="w14 w15 w16se w16cid w16 w16cex w16sdtdh wp14">
   <w:endnote w:type="separator" w:id="-1">
     <w:p>
       <w:r>
@@ -1168,7 +1951,7 @@
 </file>
 
 <file path=word/footer1.xml><?xml version="1.0" encoding="utf-8"?>
-<w:ftr xmlns:wpc="http://schemas.microsoft.com/office/word/2010/wordprocessingCanvas" xmlns:cx="http://schemas.microsoft.com/office/drawing/2014/chartex" xmlns:cx1="http://schemas.microsoft.com/office/drawing/2015/9/8/chartex" xmlns:cx2="http://schemas.microsoft.com/office/drawing/2015/10/21/chartex" xmlns:cx3="http://schemas.microsoft.com/office/drawing/2016/5/9/chartex" xmlns:cx4="http://schemas.microsoft.com/office/drawing/2016/5/10/chartex" xmlns:cx5="http://schemas.microsoft.com/office/drawing/2016/5/11/chartex" xmlns:cx6="http://schemas.microsoft.com/office/drawing/2016/5/12/chartex" xmlns:cx7="http://schemas.microsoft.com/office/drawing/2016/5/13/chartex" xmlns:cx8="http://schemas.microsoft.com/office/drawing/2016/5/14/chartex" xmlns:mc="http://schemas.openxmlformats.org/markup-compatibility/2006" xmlns:aink="http://schemas.microsoft.com/office/drawing/2016/ink" xmlns:am3d="http://schemas.microsoft.com/office/drawing/2017/model3d" xmlns:o="urn:schemas-microsoft-com:office:office" xmlns:r="http://schemas.openxmlformats.org/officeDocument/2006/relationships" xmlns:m="http://schemas.openxmlformats.org/officeDocument/2006/math" xmlns:v="urn:schemas-microsoft-com:vml" xmlns:wp14="http://schemas.microsoft.com/office/word/2010/wordprocessingDrawing" xmlns:wp="http://schemas.openxmlformats.org/drawingml/2006/wordprocessingDrawing" xmlns:w10="urn:schemas-microsoft-com:office:word" xmlns:w="http://schemas.openxmlformats.org/wordprocessingml/2006/main" xmlns:w14="http://schemas.microsoft.com/office/word/2010/wordml" xmlns:w15="http://schemas.microsoft.com/office/word/2012/wordml" xmlns:w16cex="http://schemas.microsoft.com/office/word/2018/wordml/cex" xmlns:w16cid="http://schemas.microsoft.com/office/word/2016/wordml/cid" xmlns:w16="http://schemas.microsoft.com/office/word/2018/wordml" xmlns:w16se="http://schemas.microsoft.com/office/word/2015/wordml/symex" xmlns:wpg="http://schemas.microsoft.com/office/word/2010/wordprocessingGroup" xmlns:wpi="http://schemas.microsoft.com/office/word/2010/wordprocessingInk" xmlns:wne="http://schemas.microsoft.com/office/word/2006/wordml" xmlns:wps="http://schemas.microsoft.com/office/word/2010/wordprocessingShape" mc:Ignorable="w14 w15 w16se w16cid w16 w16cex wp14">
+<w:ftr xmlns:wpc="http://schemas.microsoft.com/office/word/2010/wordprocessingCanvas" xmlns:cx="http://schemas.microsoft.com/office/drawing/2014/chartex" xmlns:cx1="http://schemas.microsoft.com/office/drawing/2015/9/8/chartex" xmlns:cx2="http://schemas.microsoft.com/office/drawing/2015/10/21/chartex" xmlns:cx3="http://schemas.microsoft.com/office/drawing/2016/5/9/chartex" xmlns:cx4="http://schemas.microsoft.com/office/drawing/2016/5/10/chartex" xmlns:cx5="http://schemas.microsoft.com/office/drawing/2016/5/11/chartex" xmlns:cx6="http://schemas.microsoft.com/office/drawing/2016/5/12/chartex" xmlns:cx7="http://schemas.microsoft.com/office/drawing/2016/5/13/chartex" xmlns:cx8="http://schemas.microsoft.com/office/drawing/2016/5/14/chartex" xmlns:mc="http://schemas.openxmlformats.org/markup-compatibility/2006" xmlns:aink="http://schemas.microsoft.com/office/drawing/2016/ink" xmlns:am3d="http://schemas.microsoft.com/office/drawing/2017/model3d" xmlns:o="urn:schemas-microsoft-com:office:office" xmlns:r="http://schemas.openxmlformats.org/officeDocument/2006/relationships" xmlns:m="http://schemas.openxmlformats.org/officeDocument/2006/math" xmlns:v="urn:schemas-microsoft-com:vml" xmlns:wp14="http://schemas.microsoft.com/office/word/2010/wordprocessingDrawing" xmlns:wp="http://schemas.openxmlformats.org/drawingml/2006/wordprocessingDrawing" xmlns:w10="urn:schemas-microsoft-com:office:word" xmlns:w="http://schemas.openxmlformats.org/wordprocessingml/2006/main" xmlns:w14="http://schemas.microsoft.com/office/word/2010/wordml" xmlns:w15="http://schemas.microsoft.com/office/word/2012/wordml" xmlns:w16cex="http://schemas.microsoft.com/office/word/2018/wordml/cex" xmlns:w16cid="http://schemas.microsoft.com/office/word/2016/wordml/cid" xmlns:w16="http://schemas.microsoft.com/office/word/2018/wordml" xmlns:w16sdtdh="http://schemas.microsoft.com/office/word/2020/wordml/sdtdatahash" xmlns:w16se="http://schemas.microsoft.com/office/word/2015/wordml/symex" xmlns:wpg="http://schemas.microsoft.com/office/word/2010/wordprocessingGroup" xmlns:wpi="http://schemas.microsoft.com/office/word/2010/wordprocessingInk" xmlns:wne="http://schemas.microsoft.com/office/word/2006/wordml" xmlns:wps="http://schemas.microsoft.com/office/word/2010/wordprocessingShape" mc:Ignorable="w14 w15 w16se w16cid w16 w16cex w16sdtdh wp14">
   <w:p>
     <w:pPr>
       <w:pStyle w:val="Piedepgina"/>
@@ -1189,7 +1972,7 @@
 </file>
 
 <file path=word/footer2.xml><?xml version="1.0" encoding="utf-8"?>
-<w:ftr xmlns:wpc="http://schemas.microsoft.com/office/word/2010/wordprocessingCanvas" xmlns:cx="http://schemas.microsoft.com/office/drawing/2014/chartex" xmlns:cx1="http://schemas.microsoft.com/office/drawing/2015/9/8/chartex" xmlns:cx2="http://schemas.microsoft.com/office/drawing/2015/10/21/chartex" xmlns:cx3="http://schemas.microsoft.com/office/drawing/2016/5/9/chartex" xmlns:cx4="http://schemas.microsoft.com/office/drawing/2016/5/10/chartex" xmlns:cx5="http://schemas.microsoft.com/office/drawing/2016/5/11/chartex" xmlns:cx6="http://schemas.microsoft.com/office/drawing/2016/5/12/chartex" xmlns:cx7="http://schemas.microsoft.com/office/drawing/2016/5/13/chartex" xmlns:cx8="http://schemas.microsoft.com/office/drawing/2016/5/14/chartex" xmlns:mc="http://schemas.openxmlformats.org/markup-compatibility/2006" xmlns:aink="http://schemas.microsoft.com/office/drawing/2016/ink" xmlns:am3d="http://schemas.microsoft.com/office/drawing/2017/model3d" xmlns:o="urn:schemas-microsoft-com:office:office" xmlns:r="http://schemas.openxmlformats.org/officeDocument/2006/relationships" xmlns:m="http://schemas.openxmlformats.org/officeDocument/2006/math" xmlns:v="urn:schemas-microsoft-com:vml" xmlns:wp14="http://schemas.microsoft.com/office/word/2010/wordprocessingDrawing" xmlns:wp="http://schemas.openxmlformats.org/drawingml/2006/wordprocessingDrawing" xmlns:w10="urn:schemas-microsoft-com:office:word" xmlns:w="http://schemas.openxmlformats.org/wordprocessingml/2006/main" xmlns:w14="http://schemas.microsoft.com/office/word/2010/wordml" xmlns:w15="http://schemas.microsoft.com/office/word/2012/wordml" xmlns:w16cex="http://schemas.microsoft.com/office/word/2018/wordml/cex" xmlns:w16cid="http://schemas.microsoft.com/office/word/2016/wordml/cid" xmlns:w16="http://schemas.microsoft.com/office/word/2018/wordml" xmlns:w16se="http://schemas.microsoft.com/office/word/2015/wordml/symex" xmlns:wpg="http://schemas.microsoft.com/office/word/2010/wordprocessingGroup" xmlns:wpi="http://schemas.microsoft.com/office/word/2010/wordprocessingInk" xmlns:wne="http://schemas.microsoft.com/office/word/2006/wordml" xmlns:wps="http://schemas.microsoft.com/office/word/2010/wordprocessingShape" mc:Ignorable="w14 w15 w16se w16cid w16 w16cex wp14">
+<w:ftr xmlns:wpc="http://schemas.microsoft.com/office/word/2010/wordprocessingCanvas" xmlns:cx="http://schemas.microsoft.com/office/drawing/2014/chartex" xmlns:cx1="http://schemas.microsoft.com/office/drawing/2015/9/8/chartex" xmlns:cx2="http://schemas.microsoft.com/office/drawing/2015/10/21/chartex" xmlns:cx3="http://schemas.microsoft.com/office/drawing/2016/5/9/chartex" xmlns:cx4="http://schemas.microsoft.com/office/drawing/2016/5/10/chartex" xmlns:cx5="http://schemas.microsoft.com/office/drawing/2016/5/11/chartex" xmlns:cx6="http://schemas.microsoft.com/office/drawing/2016/5/12/chartex" xmlns:cx7="http://schemas.microsoft.com/office/drawing/2016/5/13/chartex" xmlns:cx8="http://schemas.microsoft.com/office/drawing/2016/5/14/chartex" xmlns:mc="http://schemas.openxmlformats.org/markup-compatibility/2006" xmlns:aink="http://schemas.microsoft.com/office/drawing/2016/ink" xmlns:am3d="http://schemas.microsoft.com/office/drawing/2017/model3d" xmlns:o="urn:schemas-microsoft-com:office:office" xmlns:r="http://schemas.openxmlformats.org/officeDocument/2006/relationships" xmlns:m="http://schemas.openxmlformats.org/officeDocument/2006/math" xmlns:v="urn:schemas-microsoft-com:vml" xmlns:wp14="http://schemas.microsoft.com/office/word/2010/wordprocessingDrawing" xmlns:wp="http://schemas.openxmlformats.org/drawingml/2006/wordprocessingDrawing" xmlns:w10="urn:schemas-microsoft-com:office:word" xmlns:w="http://schemas.openxmlformats.org/wordprocessingml/2006/main" xmlns:w14="http://schemas.microsoft.com/office/word/2010/wordml" xmlns:w15="http://schemas.microsoft.com/office/word/2012/wordml" xmlns:w16cex="http://schemas.microsoft.com/office/word/2018/wordml/cex" xmlns:w16cid="http://schemas.microsoft.com/office/word/2016/wordml/cid" xmlns:w16="http://schemas.microsoft.com/office/word/2018/wordml" xmlns:w16sdtdh="http://schemas.microsoft.com/office/word/2020/wordml/sdtdatahash" xmlns:w16se="http://schemas.microsoft.com/office/word/2015/wordml/symex" xmlns:wpg="http://schemas.microsoft.com/office/word/2010/wordprocessingGroup" xmlns:wpi="http://schemas.microsoft.com/office/word/2010/wordprocessingInk" xmlns:wne="http://schemas.microsoft.com/office/word/2006/wordml" xmlns:wps="http://schemas.microsoft.com/office/word/2010/wordprocessingShape" mc:Ignorable="w14 w15 w16se w16cid w16 w16cex w16sdtdh wp14">
   <w:sdt>
     <w:sdtPr>
       <w:id w:val="-2061009358"/>
@@ -1248,7 +2031,7 @@
 </file>
 
 <file path=word/footnotes.xml><?xml version="1.0" encoding="utf-8"?>
-<w:footnotes xmlns:wpc="http://schemas.microsoft.com/office/word/2010/wordprocessingCanvas" xmlns:cx="http://schemas.microsoft.com/office/drawing/2014/chartex" xmlns:cx1="http://schemas.microsoft.com/office/drawing/2015/9/8/chartex" xmlns:cx2="http://schemas.microsoft.com/office/drawing/2015/10/21/chartex" xmlns:cx3="http://schemas.microsoft.com/office/drawing/2016/5/9/chartex" xmlns:cx4="http://schemas.microsoft.com/office/drawing/2016/5/10/chartex" xmlns:cx5="http://schemas.microsoft.com/office/drawing/2016/5/11/chartex" xmlns:cx6="http://schemas.microsoft.com/office/drawing/2016/5/12/chartex" xmlns:cx7="http://schemas.microsoft.com/office/drawing/2016/5/13/chartex" xmlns:cx8="http://schemas.microsoft.com/office/drawing/2016/5/14/chartex" xmlns:mc="http://schemas.openxmlformats.org/markup-compatibility/2006" xmlns:aink="http://schemas.microsoft.com/office/drawing/2016/ink" xmlns:am3d="http://schemas.microsoft.com/office/drawing/2017/model3d" xmlns:o="urn:schemas-microsoft-com:office:office" xmlns:r="http://schemas.openxmlformats.org/officeDocument/2006/relationships" xmlns:m="http://schemas.openxmlformats.org/officeDocument/2006/math" xmlns:v="urn:schemas-microsoft-com:vml" xmlns:wp14="http://schemas.microsoft.com/office/word/2010/wordprocessingDrawing" xmlns:wp="http://schemas.openxmlformats.org/drawingml/2006/wordprocessingDrawing" xmlns:w10="urn:schemas-microsoft-com:office:word" xmlns:w="http://schemas.openxmlformats.org/wordprocessingml/2006/main" xmlns:w14="http://schemas.microsoft.com/office/word/2010/wordml" xmlns:w15="http://schemas.microsoft.com/office/word/2012/wordml" xmlns:w16cex="http://schemas.microsoft.com/office/word/2018/wordml/cex" xmlns:w16cid="http://schemas.microsoft.com/office/word/2016/wordml/cid" xmlns:w16="http://schemas.microsoft.com/office/word/2018/wordml" xmlns:w16se="http://schemas.microsoft.com/office/word/2015/wordml/symex" xmlns:wpg="http://schemas.microsoft.com/office/word/2010/wordprocessingGroup" xmlns:wpi="http://schemas.microsoft.com/office/word/2010/wordprocessingInk" xmlns:wne="http://schemas.microsoft.com/office/word/2006/wordml" xmlns:wps="http://schemas.microsoft.com/office/word/2010/wordprocessingShape" mc:Ignorable="w14 w15 w16se w16cid w16 w16cex wp14">
+<w:footnotes xmlns:wpc="http://schemas.microsoft.com/office/word/2010/wordprocessingCanvas" xmlns:cx="http://schemas.microsoft.com/office/drawing/2014/chartex" xmlns:cx1="http://schemas.microsoft.com/office/drawing/2015/9/8/chartex" xmlns:cx2="http://schemas.microsoft.com/office/drawing/2015/10/21/chartex" xmlns:cx3="http://schemas.microsoft.com/office/drawing/2016/5/9/chartex" xmlns:cx4="http://schemas.microsoft.com/office/drawing/2016/5/10/chartex" xmlns:cx5="http://schemas.microsoft.com/office/drawing/2016/5/11/chartex" xmlns:cx6="http://schemas.microsoft.com/office/drawing/2016/5/12/chartex" xmlns:cx7="http://schemas.microsoft.com/office/drawing/2016/5/13/chartex" xmlns:cx8="http://schemas.microsoft.com/office/drawing/2016/5/14/chartex" xmlns:mc="http://schemas.openxmlformats.org/markup-compatibility/2006" xmlns:aink="http://schemas.microsoft.com/office/drawing/2016/ink" xmlns:am3d="http://schemas.microsoft.com/office/drawing/2017/model3d" xmlns:o="urn:schemas-microsoft-com:office:office" xmlns:r="http://schemas.openxmlformats.org/officeDocument/2006/relationships" xmlns:m="http://schemas.openxmlformats.org/officeDocument/2006/math" xmlns:v="urn:schemas-microsoft-com:vml" xmlns:wp14="http://schemas.microsoft.com/office/word/2010/wordprocessingDrawing" xmlns:wp="http://schemas.openxmlformats.org/drawingml/2006/wordprocessingDrawing" xmlns:w10="urn:schemas-microsoft-com:office:word" xmlns:w="http://schemas.openxmlformats.org/wordprocessingml/2006/main" xmlns:w14="http://schemas.microsoft.com/office/word/2010/wordml" xmlns:w15="http://schemas.microsoft.com/office/word/2012/wordml" xmlns:w16cex="http://schemas.microsoft.com/office/word/2018/wordml/cex" xmlns:w16cid="http://schemas.microsoft.com/office/word/2016/wordml/cid" xmlns:w16="http://schemas.microsoft.com/office/word/2018/wordml" xmlns:w16sdtdh="http://schemas.microsoft.com/office/word/2020/wordml/sdtdatahash" xmlns:w16se="http://schemas.microsoft.com/office/word/2015/wordml/symex" xmlns:wpg="http://schemas.microsoft.com/office/word/2010/wordprocessingGroup" xmlns:wpi="http://schemas.microsoft.com/office/word/2010/wordprocessingInk" xmlns:wne="http://schemas.microsoft.com/office/word/2006/wordml" xmlns:wps="http://schemas.microsoft.com/office/word/2010/wordprocessingShape" mc:Ignorable="w14 w15 w16se w16cid w16 w16cex w16sdtdh wp14">
   <w:footnote w:type="separator" w:id="-1">
     <w:p>
       <w:r>
@@ -1267,7 +2050,7 @@
 </file>
 
 <file path=word/header1.xml><?xml version="1.0" encoding="utf-8"?>
-<w:hdr xmlns:wpc="http://schemas.microsoft.com/office/word/2010/wordprocessingCanvas" xmlns:cx="http://schemas.microsoft.com/office/drawing/2014/chartex" xmlns:cx1="http://schemas.microsoft.com/office/drawing/2015/9/8/chartex" xmlns:cx2="http://schemas.microsoft.com/office/drawing/2015/10/21/chartex" xmlns:cx3="http://schemas.microsoft.com/office/drawing/2016/5/9/chartex" xmlns:cx4="http://schemas.microsoft.com/office/drawing/2016/5/10/chartex" xmlns:cx5="http://schemas.microsoft.com/office/drawing/2016/5/11/chartex" xmlns:cx6="http://schemas.microsoft.com/office/drawing/2016/5/12/chartex" xmlns:cx7="http://schemas.microsoft.com/office/drawing/2016/5/13/chartex" xmlns:cx8="http://schemas.microsoft.com/office/drawing/2016/5/14/chartex" xmlns:mc="http://schemas.openxmlformats.org/markup-compatibility/2006" xmlns:aink="http://schemas.microsoft.com/office/drawing/2016/ink" xmlns:am3d="http://schemas.microsoft.com/office/drawing/2017/model3d" xmlns:o="urn:schemas-microsoft-com:office:office" xmlns:r="http://schemas.openxmlformats.org/officeDocument/2006/relationships" xmlns:m="http://schemas.openxmlformats.org/officeDocument/2006/math" xmlns:v="urn:schemas-microsoft-com:vml" xmlns:wp14="http://schemas.microsoft.com/office/word/2010/wordprocessingDrawing" xmlns:wp="http://schemas.openxmlformats.org/drawingml/2006/wordprocessingDrawing" xmlns:w10="urn:schemas-microsoft-com:office:word" xmlns:w="http://schemas.openxmlformats.org/wordprocessingml/2006/main" xmlns:w14="http://schemas.microsoft.com/office/word/2010/wordml" xmlns:w15="http://schemas.microsoft.com/office/word/2012/wordml" xmlns:w16cex="http://schemas.microsoft.com/office/word/2018/wordml/cex" xmlns:w16cid="http://schemas.microsoft.com/office/word/2016/wordml/cid" xmlns:w16="http://schemas.microsoft.com/office/word/2018/wordml" xmlns:w16se="http://schemas.microsoft.com/office/word/2015/wordml/symex" xmlns:wpg="http://schemas.microsoft.com/office/word/2010/wordprocessingGroup" xmlns:wpi="http://schemas.microsoft.com/office/word/2010/wordprocessingInk" xmlns:wne="http://schemas.microsoft.com/office/word/2006/wordml" xmlns:wps="http://schemas.microsoft.com/office/word/2010/wordprocessingShape" mc:Ignorable="w14 w15 w16se w16cid w16 w16cex wp14">
+<w:hdr xmlns:wpc="http://schemas.microsoft.com/office/word/2010/wordprocessingCanvas" xmlns:cx="http://schemas.microsoft.com/office/drawing/2014/chartex" xmlns:cx1="http://schemas.microsoft.com/office/drawing/2015/9/8/chartex" xmlns:cx2="http://schemas.microsoft.com/office/drawing/2015/10/21/chartex" xmlns:cx3="http://schemas.microsoft.com/office/drawing/2016/5/9/chartex" xmlns:cx4="http://schemas.microsoft.com/office/drawing/2016/5/10/chartex" xmlns:cx5="http://schemas.microsoft.com/office/drawing/2016/5/11/chartex" xmlns:cx6="http://schemas.microsoft.com/office/drawing/2016/5/12/chartex" xmlns:cx7="http://schemas.microsoft.com/office/drawing/2016/5/13/chartex" xmlns:cx8="http://schemas.microsoft.com/office/drawing/2016/5/14/chartex" xmlns:mc="http://schemas.openxmlformats.org/markup-compatibility/2006" xmlns:aink="http://schemas.microsoft.com/office/drawing/2016/ink" xmlns:am3d="http://schemas.microsoft.com/office/drawing/2017/model3d" xmlns:o="urn:schemas-microsoft-com:office:office" xmlns:r="http://schemas.openxmlformats.org/officeDocument/2006/relationships" xmlns:m="http://schemas.openxmlformats.org/officeDocument/2006/math" xmlns:v="urn:schemas-microsoft-com:vml" xmlns:wp14="http://schemas.microsoft.com/office/word/2010/wordprocessingDrawing" xmlns:wp="http://schemas.openxmlformats.org/drawingml/2006/wordprocessingDrawing" xmlns:w10="urn:schemas-microsoft-com:office:word" xmlns:w="http://schemas.openxmlformats.org/wordprocessingml/2006/main" xmlns:w14="http://schemas.microsoft.com/office/word/2010/wordml" xmlns:w15="http://schemas.microsoft.com/office/word/2012/wordml" xmlns:w16cex="http://schemas.microsoft.com/office/word/2018/wordml/cex" xmlns:w16cid="http://schemas.microsoft.com/office/word/2016/wordml/cid" xmlns:w16="http://schemas.microsoft.com/office/word/2018/wordml" xmlns:w16sdtdh="http://schemas.microsoft.com/office/word/2020/wordml/sdtdatahash" xmlns:w16se="http://schemas.microsoft.com/office/word/2015/wordml/symex" xmlns:wpg="http://schemas.microsoft.com/office/word/2010/wordprocessingGroup" xmlns:wpi="http://schemas.microsoft.com/office/word/2010/wordprocessingInk" xmlns:wne="http://schemas.microsoft.com/office/word/2006/wordml" xmlns:wps="http://schemas.microsoft.com/office/word/2010/wordprocessingShape" mc:Ignorable="w14 w15 w16se w16cid w16 w16cex w16sdtdh wp14">
   <w:tbl>
     <w:tblPr>
       <w:tblW w:w="8755" w:type="dxa"/>
@@ -1446,7 +2229,7 @@
 </file>
 
 <file path=word/numbering.xml><?xml version="1.0" encoding="utf-8"?>
-<w:numbering xmlns:wpc="http://schemas.microsoft.com/office/word/2010/wordprocessingCanvas" xmlns:cx="http://schemas.microsoft.com/office/drawing/2014/chartex" xmlns:cx1="http://schemas.microsoft.com/office/drawing/2015/9/8/chartex" xmlns:cx2="http://schemas.microsoft.com/office/drawing/2015/10/21/chartex" xmlns:cx3="http://schemas.microsoft.com/office/drawing/2016/5/9/chartex" xmlns:cx4="http://schemas.microsoft.com/office/drawing/2016/5/10/chartex" xmlns:cx5="http://schemas.microsoft.com/office/drawing/2016/5/11/chartex" xmlns:cx6="http://schemas.microsoft.com/office/drawing/2016/5/12/chartex" xmlns:cx7="http://schemas.microsoft.com/office/drawing/2016/5/13/chartex" xmlns:cx8="http://schemas.microsoft.com/office/drawing/2016/5/14/chartex" xmlns:mc="http://schemas.openxmlformats.org/markup-compatibility/2006" xmlns:aink="http://schemas.microsoft.com/office/drawing/2016/ink" xmlns:am3d="http://schemas.microsoft.com/office/drawing/2017/model3d" xmlns:o="urn:schemas-microsoft-com:office:office" xmlns:r="http://schemas.openxmlformats.org/officeDocument/2006/relationships" xmlns:m="http://schemas.openxmlformats.org/officeDocument/2006/math" xmlns:v="urn:schemas-microsoft-com:vml" xmlns:wp14="http://schemas.microsoft.com/office/word/2010/wordprocessingDrawing" xmlns:wp="http://schemas.openxmlformats.org/drawingml/2006/wordprocessingDrawing" xmlns:w10="urn:schemas-microsoft-com:office:word" xmlns:w="http://schemas.openxmlformats.org/wordprocessingml/2006/main" xmlns:w14="http://schemas.microsoft.com/office/word/2010/wordml" xmlns:w15="http://schemas.microsoft.com/office/word/2012/wordml" xmlns:w16cex="http://schemas.microsoft.com/office/word/2018/wordml/cex" xmlns:w16cid="http://schemas.microsoft.com/office/word/2016/wordml/cid" xmlns:w16="http://schemas.microsoft.com/office/word/2018/wordml" xmlns:w16se="http://schemas.microsoft.com/office/word/2015/wordml/symex" xmlns:wpg="http://schemas.microsoft.com/office/word/2010/wordprocessingGroup" xmlns:wpi="http://schemas.microsoft.com/office/word/2010/wordprocessingInk" xmlns:wne="http://schemas.microsoft.com/office/word/2006/wordml" xmlns:wps="http://schemas.microsoft.com/office/word/2010/wordprocessingShape" mc:Ignorable="w14 w15 w16se w16cid w16 w16cex wp14">
+<w:numbering xmlns:wpc="http://schemas.microsoft.com/office/word/2010/wordprocessingCanvas" xmlns:cx="http://schemas.microsoft.com/office/drawing/2014/chartex" xmlns:cx1="http://schemas.microsoft.com/office/drawing/2015/9/8/chartex" xmlns:cx2="http://schemas.microsoft.com/office/drawing/2015/10/21/chartex" xmlns:cx3="http://schemas.microsoft.com/office/drawing/2016/5/9/chartex" xmlns:cx4="http://schemas.microsoft.com/office/drawing/2016/5/10/chartex" xmlns:cx5="http://schemas.microsoft.com/office/drawing/2016/5/11/chartex" xmlns:cx6="http://schemas.microsoft.com/office/drawing/2016/5/12/chartex" xmlns:cx7="http://schemas.microsoft.com/office/drawing/2016/5/13/chartex" xmlns:cx8="http://schemas.microsoft.com/office/drawing/2016/5/14/chartex" xmlns:mc="http://schemas.openxmlformats.org/markup-compatibility/2006" xmlns:aink="http://schemas.microsoft.com/office/drawing/2016/ink" xmlns:am3d="http://schemas.microsoft.com/office/drawing/2017/model3d" xmlns:o="urn:schemas-microsoft-com:office:office" xmlns:r="http://schemas.openxmlformats.org/officeDocument/2006/relationships" xmlns:m="http://schemas.openxmlformats.org/officeDocument/2006/math" xmlns:v="urn:schemas-microsoft-com:vml" xmlns:wp14="http://schemas.microsoft.com/office/word/2010/wordprocessingDrawing" xmlns:wp="http://schemas.openxmlformats.org/drawingml/2006/wordprocessingDrawing" xmlns:w10="urn:schemas-microsoft-com:office:word" xmlns:w="http://schemas.openxmlformats.org/wordprocessingml/2006/main" xmlns:w14="http://schemas.microsoft.com/office/word/2010/wordml" xmlns:w15="http://schemas.microsoft.com/office/word/2012/wordml" xmlns:w16cex="http://schemas.microsoft.com/office/word/2018/wordml/cex" xmlns:w16cid="http://schemas.microsoft.com/office/word/2016/wordml/cid" xmlns:w16="http://schemas.microsoft.com/office/word/2018/wordml" xmlns:w16sdtdh="http://schemas.microsoft.com/office/word/2020/wordml/sdtdatahash" xmlns:w16se="http://schemas.microsoft.com/office/word/2015/wordml/symex" xmlns:wpg="http://schemas.microsoft.com/office/word/2010/wordprocessingGroup" xmlns:wpi="http://schemas.microsoft.com/office/word/2010/wordprocessingInk" xmlns:wne="http://schemas.microsoft.com/office/word/2006/wordml" xmlns:wps="http://schemas.microsoft.com/office/word/2010/wordprocessingShape" mc:Ignorable="w14 w15 w16se w16cid w16 w16cex w16sdtdh wp14">
   <w:abstractNum w:abstractNumId="0" w15:restartNumberingAfterBreak="0">
     <w:nsid w:val="469D2562"/>
     <w:multiLevelType w:val="hybridMultilevel"/>
@@ -1911,7 +2694,7 @@
 </file>
 
 <file path=word/styles.xml><?xml version="1.0" encoding="utf-8"?>
-<w:styles xmlns:mc="http://schemas.openxmlformats.org/markup-compatibility/2006" xmlns:r="http://schemas.openxmlformats.org/officeDocument/2006/relationships" xmlns:w="http://schemas.openxmlformats.org/wordprocessingml/2006/main" xmlns:w14="http://schemas.microsoft.com/office/word/2010/wordml" xmlns:w15="http://schemas.microsoft.com/office/word/2012/wordml" xmlns:w16cex="http://schemas.microsoft.com/office/word/2018/wordml/cex" xmlns:w16cid="http://schemas.microsoft.com/office/word/2016/wordml/cid" xmlns:w16="http://schemas.microsoft.com/office/word/2018/wordml" xmlns:w16se="http://schemas.microsoft.com/office/word/2015/wordml/symex" mc:Ignorable="w14 w15 w16se w16cid w16 w16cex">
+<w:styles xmlns:mc="http://schemas.openxmlformats.org/markup-compatibility/2006" xmlns:r="http://schemas.openxmlformats.org/officeDocument/2006/relationships" xmlns:w="http://schemas.openxmlformats.org/wordprocessingml/2006/main" xmlns:w14="http://schemas.microsoft.com/office/word/2010/wordml" xmlns:w15="http://schemas.microsoft.com/office/word/2012/wordml" xmlns:w16cex="http://schemas.microsoft.com/office/word/2018/wordml/cex" xmlns:w16cid="http://schemas.microsoft.com/office/word/2016/wordml/cid" xmlns:w16="http://schemas.microsoft.com/office/word/2018/wordml" xmlns:w16sdtdh="http://schemas.microsoft.com/office/word/2020/wordml/sdtdatahash" xmlns:w16se="http://schemas.microsoft.com/office/word/2015/wordml/symex" mc:Ignorable="w14 w15 w16se w16cid w16 w16cex w16sdtdh">
   <w:docDefaults>
     <w:rPrDefault>
       <w:rPr>

</xml_diff>

<commit_message>
Solo falta analisis niko niko
</commit_message>
<xml_diff>
--- a/src/main/resources/docs/sprint-3/Metricas_Proceso_Agil_Recursos.docx
+++ b/src/main/resources/docs/sprint-3/Metricas_Proceso_Agil_Recursos.docx
@@ -968,7 +968,21 @@
         <w:rPr>
           <w:rFonts w:eastAsia="Calibri" w:cs="Arial"/>
         </w:rPr>
-        <w:t>El diagrama BurnDown muestra visualmente una comparativa entre los puntos de historia que teóricamente han de ir quedando por hacer con respecto de los que realmente quedan a lo largo del tiempo del sprint.</w:t>
+        <w:t xml:space="preserve">El diagrama </w:t>
+      </w:r>
+      <w:proofErr w:type="spellStart"/>
+      <w:r>
+        <w:rPr>
+          <w:rFonts w:eastAsia="Calibri" w:cs="Arial"/>
+        </w:rPr>
+        <w:t>BurnDown</w:t>
+      </w:r>
+      <w:proofErr w:type="spellEnd"/>
+      <w:r>
+        <w:rPr>
+          <w:rFonts w:eastAsia="Calibri" w:cs="Arial"/>
+        </w:rPr>
+        <w:t xml:space="preserve"> muestra visualmente una comparativa entre los puntos de historia que teóricamente han de ir quedando por hacer con respecto de los que realmente quedan a lo largo del tiempo del sprint.</w:t>
       </w:r>
     </w:p>
     <w:p>
@@ -1029,11 +1043,19 @@
           <w:lang w:val="en-US"/>
         </w:rPr>
       </w:pPr>
+      <w:proofErr w:type="spellStart"/>
       <w:r>
         <w:rPr>
           <w:lang w:val="en-US"/>
         </w:rPr>
-        <w:t xml:space="preserve">Figura </w:t>
+        <w:t>Figura</w:t>
+      </w:r>
+      <w:proofErr w:type="spellEnd"/>
+      <w:r>
+        <w:rPr>
+          <w:lang w:val="en-US"/>
+        </w:rPr>
+        <w:t xml:space="preserve"> </w:t>
       </w:r>
       <w:r>
         <w:fldChar w:fldCharType="begin"/>
@@ -1107,7 +1129,21 @@
         <w:rPr>
           <w:rFonts w:eastAsia="Calibri" w:cs="Arial"/>
         </w:rPr>
-        <w:t>Se puede apreciar en el BurnDown dos principales mesetas:</w:t>
+        <w:t xml:space="preserve">Se puede apreciar en el </w:t>
+      </w:r>
+      <w:proofErr w:type="spellStart"/>
+      <w:r>
+        <w:rPr>
+          <w:rFonts w:eastAsia="Calibri" w:cs="Arial"/>
+        </w:rPr>
+        <w:t>BurnDown</w:t>
+      </w:r>
+      <w:proofErr w:type="spellEnd"/>
+      <w:r>
+        <w:rPr>
+          <w:rFonts w:eastAsia="Calibri" w:cs="Arial"/>
+        </w:rPr>
+        <w:t xml:space="preserve"> dos principales mesetas:</w:t>
       </w:r>
     </w:p>
     <w:p>
@@ -1189,6 +1225,7 @@
       <w:r>
         <w:t xml:space="preserve"> Diagrama </w:t>
       </w:r>
+      <w:proofErr w:type="spellStart"/>
       <w:r>
         <w:rPr>
           <w:i/>
@@ -1196,6 +1233,7 @@
         </w:rPr>
         <w:t>BurnDown</w:t>
       </w:r>
+      <w:proofErr w:type="spellEnd"/>
       <w:r>
         <w:t xml:space="preserve"> y puntos de historia</w:t>
       </w:r>
@@ -1213,6 +1251,7 @@
         </w:rPr>
         <w:t xml:space="preserve">El diagrama </w:t>
       </w:r>
+      <w:proofErr w:type="spellStart"/>
       <w:r>
         <w:rPr>
           <w:rFonts w:eastAsia="Calibri" w:cs="Arial"/>
@@ -1221,6 +1260,7 @@
         </w:rPr>
         <w:t>BurnDown</w:t>
       </w:r>
+      <w:proofErr w:type="spellEnd"/>
       <w:r>
         <w:rPr>
           <w:rFonts w:eastAsia="Calibri" w:cs="Arial"/>
@@ -1281,11 +1321,19 @@
           <w:lang w:val="en-US"/>
         </w:rPr>
       </w:pPr>
+      <w:proofErr w:type="spellStart"/>
       <w:r>
         <w:rPr>
           <w:lang w:val="en-US"/>
         </w:rPr>
-        <w:t xml:space="preserve">Figura </w:t>
+        <w:t>Figura</w:t>
+      </w:r>
+      <w:proofErr w:type="spellEnd"/>
+      <w:r>
+        <w:rPr>
+          <w:lang w:val="en-US"/>
+        </w:rPr>
+        <w:t xml:space="preserve"> </w:t>
       </w:r>
       <w:r>
         <w:fldChar w:fldCharType="begin"/>
@@ -1313,7 +1361,21 @@
         <w:rPr>
           <w:lang w:val="en-US"/>
         </w:rPr>
-        <w:t>: BurnDown, Story Points</w:t>
+        <w:t xml:space="preserve">: </w:t>
+      </w:r>
+      <w:proofErr w:type="spellStart"/>
+      <w:r>
+        <w:rPr>
+          <w:lang w:val="en-US"/>
+        </w:rPr>
+        <w:t>BurnDown</w:t>
+      </w:r>
+      <w:proofErr w:type="spellEnd"/>
+      <w:r>
+        <w:rPr>
+          <w:lang w:val="en-US"/>
+        </w:rPr>
+        <w:t>, Story Points</w:t>
       </w:r>
       <w:r>
         <w:rPr>
@@ -1369,7 +1431,21 @@
         <w:rPr>
           <w:rFonts w:eastAsia="Calibri" w:cs="Arial"/>
         </w:rPr>
-        <w:t>Se puede apreciar en el BurnDown dos principales mesetas:</w:t>
+        <w:t xml:space="preserve">Se puede apreciar en el </w:t>
+      </w:r>
+      <w:proofErr w:type="spellStart"/>
+      <w:r>
+        <w:rPr>
+          <w:rFonts w:eastAsia="Calibri" w:cs="Arial"/>
+        </w:rPr>
+        <w:t>BurnDown</w:t>
+      </w:r>
+      <w:proofErr w:type="spellEnd"/>
+      <w:r>
+        <w:rPr>
+          <w:rFonts w:eastAsia="Calibri" w:cs="Arial"/>
+        </w:rPr>
+        <w:t xml:space="preserve"> dos principales mesetas:</w:t>
       </w:r>
     </w:p>
     <w:p>
@@ -1500,6 +1576,94 @@
         </w:rPr>
         <w:t xml:space="preserve"> ya explicado, para luego continuar con el proyecto a un ritmo normal.</w:t>
       </w:r>
+    </w:p>
+    <w:p>
+      <w:pPr>
+        <w:ind w:left="360" w:firstLine="0"/>
+      </w:pPr>
+    </w:p>
+    <w:p>
+      <w:pPr>
+        <w:ind w:left="360" w:firstLine="0"/>
+      </w:pPr>
+      <w:r>
+        <w:t>Hemos completado 73 puntos de historia (el 82%) de 89 en total que debemos hacer, los 16 puntos restantes son los que componen la documentación a entregar.</w:t>
+      </w:r>
+    </w:p>
+    <w:p>
+      <w:pPr>
+        <w:ind w:left="360" w:firstLine="0"/>
+      </w:pPr>
+    </w:p>
+    <w:p>
+      <w:pPr>
+        <w:ind w:left="360" w:firstLine="0"/>
+      </w:pPr>
+    </w:p>
+    <w:p>
+      <w:pPr>
+        <w:ind w:left="360" w:firstLine="0"/>
+      </w:pPr>
+    </w:p>
+    <w:p>
+      <w:pPr>
+        <w:ind w:left="360" w:firstLine="0"/>
+      </w:pPr>
+    </w:p>
+    <w:p>
+      <w:pPr>
+        <w:ind w:left="360" w:firstLine="0"/>
+      </w:pPr>
+    </w:p>
+    <w:p>
+      <w:pPr>
+        <w:ind w:left="360" w:firstLine="0"/>
+      </w:pPr>
+    </w:p>
+    <w:p>
+      <w:pPr>
+        <w:ind w:left="360" w:firstLine="0"/>
+      </w:pPr>
+    </w:p>
+    <w:p>
+      <w:pPr>
+        <w:ind w:left="360" w:firstLine="0"/>
+      </w:pPr>
+    </w:p>
+    <w:p>
+      <w:pPr>
+        <w:ind w:left="360" w:firstLine="0"/>
+      </w:pPr>
+    </w:p>
+    <w:p>
+      <w:pPr>
+        <w:ind w:left="360" w:firstLine="0"/>
+      </w:pPr>
+    </w:p>
+    <w:p>
+      <w:pPr>
+        <w:ind w:left="360" w:firstLine="0"/>
+      </w:pPr>
+    </w:p>
+    <w:p>
+      <w:pPr>
+        <w:ind w:left="360" w:firstLine="0"/>
+      </w:pPr>
+    </w:p>
+    <w:p>
+      <w:pPr>
+        <w:ind w:left="360" w:firstLine="0"/>
+      </w:pPr>
+    </w:p>
+    <w:p>
+      <w:pPr>
+        <w:ind w:left="360" w:firstLine="0"/>
+      </w:pPr>
+    </w:p>
+    <w:p>
+      <w:pPr>
+        <w:ind w:left="360" w:firstLine="0"/>
+      </w:pPr>
     </w:p>
     <w:p>
       <w:pPr>
@@ -1595,11 +1759,19 @@
           <w:lang w:val="en-US"/>
         </w:rPr>
       </w:pPr>
+      <w:proofErr w:type="spellStart"/>
       <w:r>
         <w:rPr>
           <w:lang w:val="en-US"/>
         </w:rPr>
-        <w:t xml:space="preserve">Figura </w:t>
+        <w:t>Figura</w:t>
+      </w:r>
+      <w:proofErr w:type="spellEnd"/>
+      <w:r>
+        <w:rPr>
+          <w:lang w:val="en-US"/>
+        </w:rPr>
+        <w:t xml:space="preserve"> </w:t>
       </w:r>
       <w:r>
         <w:fldChar w:fldCharType="begin"/>
@@ -1639,12 +1811,12 @@
     </w:p>
     <w:p>
       <w:r>
-        <w:lastRenderedPageBreak/>
         <w:t>En el diagrama de a</w:t>
       </w:r>
       <w:r>
         <w:t xml:space="preserve">rriba podemos observar el tiempo en completar un </w:t>
       </w:r>
+      <w:proofErr w:type="spellStart"/>
       <w:r>
         <w:rPr>
           <w:i/>
@@ -1652,6 +1824,7 @@
         </w:rPr>
         <w:t>issue</w:t>
       </w:r>
+      <w:proofErr w:type="spellEnd"/>
       <w:r>
         <w:t xml:space="preserve"> desde su </w:t>
       </w:r>
@@ -1668,48 +1841,43 @@
     </w:p>
     <w:p/>
     <w:p/>
+    <w:p/>
+    <w:p/>
     <w:p>
       <w:pPr>
         <w:pStyle w:val="Ttulo3"/>
         <w:rPr>
           <w:i/>
           <w:iCs/>
-          <w:lang w:val="en-US"/>
-        </w:rPr>
-      </w:pPr>
-      <w:r>
-        <w:rPr>
-          <w:lang w:val="en-US"/>
-        </w:rPr>
+        </w:rPr>
+      </w:pPr>
+      <w:r>
+        <w:lastRenderedPageBreak/>
         <w:t>Gráfica de control</w:t>
       </w:r>
       <w:r>
-        <w:rPr>
-          <w:lang w:val="en-US"/>
-        </w:rPr>
         <w:t xml:space="preserve"> </w:t>
       </w:r>
       <w:r>
         <w:rPr>
           <w:i/>
           <w:iCs/>
-          <w:lang w:val="en-US"/>
         </w:rPr>
         <w:t>“</w:t>
       </w:r>
+      <w:proofErr w:type="spellStart"/>
       <w:r>
         <w:rPr>
           <w:i/>
           <w:iCs/>
-          <w:lang w:val="en-US"/>
         </w:rPr>
         <w:t>Cycle</w:t>
       </w:r>
+      <w:proofErr w:type="spellEnd"/>
       <w:r>
         <w:rPr>
           <w:i/>
           <w:iCs/>
-          <w:lang w:val="en-US"/>
         </w:rPr>
         <w:t xml:space="preserve"> Time</w:t>
       </w:r>
@@ -1717,18 +1885,11 @@
         <w:rPr>
           <w:i/>
           <w:iCs/>
-          <w:lang w:val="en-US"/>
         </w:rPr>
         <w:t>”</w:t>
       </w:r>
     </w:p>
-    <w:p>
-      <w:pPr>
-        <w:rPr>
-          <w:lang w:val="en-US"/>
-        </w:rPr>
-      </w:pPr>
-    </w:p>
+    <w:p/>
     <w:p>
       <w:pPr>
         <w:keepNext/>
@@ -1794,11 +1955,19 @@
           <w:lang w:val="en-US"/>
         </w:rPr>
       </w:pPr>
+      <w:proofErr w:type="spellStart"/>
       <w:r>
         <w:rPr>
           <w:lang w:val="en-US"/>
         </w:rPr>
-        <w:t xml:space="preserve">Figura </w:t>
+        <w:t>Figura</w:t>
+      </w:r>
+      <w:proofErr w:type="spellEnd"/>
+      <w:r>
+        <w:rPr>
+          <w:lang w:val="en-US"/>
+        </w:rPr>
+        <w:t xml:space="preserve"> </w:t>
       </w:r>
       <w:r>
         <w:fldChar w:fldCharType="begin"/>
@@ -1844,6 +2013,7 @@
       <w:r>
         <w:t xml:space="preserve">rriba podemos observar el tiempo en completar un </w:t>
       </w:r>
+      <w:proofErr w:type="spellStart"/>
       <w:r>
         <w:rPr>
           <w:i/>
@@ -1851,6 +2021,7 @@
         </w:rPr>
         <w:t>issue</w:t>
       </w:r>
+      <w:proofErr w:type="spellEnd"/>
       <w:r>
         <w:t xml:space="preserve"> desde su </w:t>
       </w:r>
@@ -1862,13 +2033,7 @@
         <w:t>comienzo</w:t>
       </w:r>
       <w:r>
-        <w:t xml:space="preserve"> hasta su finalización. También los tiempos mínimo, máximo y tiempo medio en completar una tarea</w:t>
-      </w:r>
-      <w:r>
-        <w:t xml:space="preserve"> desde que se comienza</w:t>
-      </w:r>
-      <w:r>
-        <w:t>.</w:t>
+        <w:t xml:space="preserve"> hasta su finalización. También los tiempos mínimo, máximo y tiempo medio en completar una tarea desde que se comienza.</w:t>
       </w:r>
     </w:p>
     <w:p>
@@ -1878,6 +2043,31 @@
     </w:p>
     <w:p>
       <w:pPr>
+        <w:ind w:firstLine="0"/>
+      </w:pPr>
+    </w:p>
+    <w:p>
+      <w:pPr>
+        <w:ind w:firstLine="0"/>
+      </w:pPr>
+    </w:p>
+    <w:p>
+      <w:pPr>
+        <w:ind w:firstLine="0"/>
+      </w:pPr>
+    </w:p>
+    <w:p>
+      <w:pPr>
+        <w:ind w:firstLine="0"/>
+      </w:pPr>
+    </w:p>
+    <w:p>
+      <w:pPr>
+        <w:ind w:firstLine="0"/>
+      </w:pPr>
+    </w:p>
+    <w:p>
+      <w:pPr>
         <w:pStyle w:val="Ttulo3"/>
         <w:rPr>
           <w:lang w:val="en-US"/>
@@ -1887,23 +2077,22 @@
         <w:rPr>
           <w:lang w:val="en-US"/>
         </w:rPr>
-        <w:lastRenderedPageBreak/>
-        <w:t>Niko-niko calendar with a qualitative analysis of its content (conclusions and possible actions to improve team morale)</w:t>
-      </w:r>
-    </w:p>
-    <w:p>
-      <w:pPr>
+        <w:t>Niko-</w:t>
+      </w:r>
+      <w:proofErr w:type="spellStart"/>
+      <w:r>
         <w:rPr>
           <w:lang w:val="en-US"/>
         </w:rPr>
-      </w:pPr>
-    </w:p>
-    <w:p>
-      <w:pPr>
+        <w:t>niko</w:t>
+      </w:r>
+      <w:proofErr w:type="spellEnd"/>
+      <w:r>
         <w:rPr>
           <w:lang w:val="en-US"/>
         </w:rPr>
-      </w:pPr>
+        <w:t xml:space="preserve"> calendar with a qualitative analysis of its content </w:t>
+      </w:r>
     </w:p>
     <w:p>
       <w:pPr>
@@ -1911,16 +2100,85 @@
           <w:lang w:val="en-US"/>
         </w:rPr>
       </w:pPr>
-    </w:p>
-    <w:p>
-      <w:pPr>
+      <w:r>
+        <w:rPr>
+          <w:noProof/>
+        </w:rPr>
+        <w:drawing>
+          <wp:inline distT="0" distB="0" distL="0" distR="0" wp14:anchorId="5B14232B" wp14:editId="2690751F">
+            <wp:extent cx="5400040" cy="5911850"/>
+            <wp:effectExtent l="0" t="0" r="0" b="0"/>
+            <wp:docPr id="5" name="Imagen 5"/>
+            <wp:cNvGraphicFramePr>
+              <a:graphicFrameLocks xmlns:a="http://schemas.openxmlformats.org/drawingml/2006/main" noChangeAspect="1"/>
+            </wp:cNvGraphicFramePr>
+            <a:graphic xmlns:a="http://schemas.openxmlformats.org/drawingml/2006/main">
+              <a:graphicData uri="http://schemas.openxmlformats.org/drawingml/2006/picture">
+                <pic:pic xmlns:pic="http://schemas.openxmlformats.org/drawingml/2006/picture">
+                  <pic:nvPicPr>
+                    <pic:cNvPr id="1" name=""/>
+                    <pic:cNvPicPr/>
+                  </pic:nvPicPr>
+                  <pic:blipFill>
+                    <a:blip r:embed="rId15"/>
+                    <a:stretch>
+                      <a:fillRect/>
+                    </a:stretch>
+                  </pic:blipFill>
+                  <pic:spPr>
+                    <a:xfrm>
+                      <a:off x="0" y="0"/>
+                      <a:ext cx="5400040" cy="5911850"/>
+                    </a:xfrm>
+                    <a:prstGeom prst="rect">
+                      <a:avLst/>
+                    </a:prstGeom>
+                  </pic:spPr>
+                </pic:pic>
+              </a:graphicData>
+            </a:graphic>
+          </wp:inline>
+        </w:drawing>
+      </w:r>
+    </w:p>
+    <w:p>
+      <w:pPr>
+        <w:ind w:left="708" w:hanging="424"/>
         <w:rPr>
           <w:lang w:val="en-US"/>
         </w:rPr>
       </w:pPr>
     </w:p>
+    <w:p>
+      <w:pPr>
+        <w:rPr>
+          <w:lang w:val="en-US"/>
+        </w:rPr>
+      </w:pPr>
+    </w:p>
+    <w:p>
+      <w:pPr>
+        <w:rPr>
+          <w:lang w:val="en-US"/>
+        </w:rPr>
+      </w:pPr>
+    </w:p>
+    <w:p>
+      <w:pPr>
+        <w:rPr>
+          <w:lang w:val="en-US"/>
+        </w:rPr>
+      </w:pPr>
+    </w:p>
+    <w:p>
+      <w:pPr>
+        <w:rPr>
+          <w:lang w:val="en-US"/>
+        </w:rPr>
+      </w:pPr>
+    </w:p>
     <w:sectPr>
-      <w:footerReference w:type="default" r:id="rId15"/>
+      <w:footerReference w:type="default" r:id="rId16"/>
       <w:pgSz w:w="11906" w:h="16838"/>
       <w:pgMar w:top="1417" w:right="1701" w:bottom="1417" w:left="1701" w:header="708" w:footer="708" w:gutter="0"/>
       <w:pgNumType w:start="1"/>

</xml_diff>